<commit_message>
Ajustes a los documentos
</commit_message>
<xml_diff>
--- a/trunk/docs/Entregables/Casos de Uso Funcionales/Casos de Uso del modulo de gestion de contenido - Grupo 5508 -UTN - 2016 v1.0.docx
+++ b/trunk/docs/Entregables/Casos de Uso Funcionales/Casos de Uso del modulo de gestion de contenido - Grupo 5508 -UTN - 2016 v1.0.docx
@@ -1746,6 +1746,15 @@
                 <w:lang w:val="es-AR"/>
               </w:rPr>
             </w:pPr>
+            <w:r>
+              <w:rPr>
+                <w:rFonts w:ascii="Arial" w:hAnsi="Arial" w:cs="Arial"/>
+                <w:sz w:val="22"/>
+                <w:szCs w:val="22"/>
+                <w:lang w:val="es-AR"/>
+              </w:rPr>
+              <w:t>04/11/2016</w:t>
+            </w:r>
           </w:p>
         </w:tc>
         <w:tc>
@@ -1770,6 +1779,15 @@
                 <w:lang w:val="es-AR"/>
               </w:rPr>
             </w:pPr>
+            <w:r>
+              <w:rPr>
+                <w:rFonts w:ascii="Arial" w:hAnsi="Arial" w:cs="Arial"/>
+                <w:sz w:val="22"/>
+                <w:szCs w:val="22"/>
+                <w:lang w:val="es-AR"/>
+              </w:rPr>
+              <w:t>2.2</w:t>
+            </w:r>
           </w:p>
         </w:tc>
         <w:tc>
@@ -1793,6 +1811,15 @@
                 <w:lang w:val="es-AR"/>
               </w:rPr>
             </w:pPr>
+            <w:r>
+              <w:rPr>
+                <w:rFonts w:ascii="Arial" w:hAnsi="Arial" w:cs="Arial"/>
+                <w:sz w:val="22"/>
+                <w:szCs w:val="22"/>
+                <w:lang w:val="es-AR"/>
+              </w:rPr>
+              <w:t>Correcciones varias</w:t>
+            </w:r>
           </w:p>
         </w:tc>
         <w:tc>
@@ -1816,6 +1843,15 @@
                 <w:lang w:val="es-AR"/>
               </w:rPr>
             </w:pPr>
+            <w:r>
+              <w:rPr>
+                <w:rFonts w:ascii="Arial" w:hAnsi="Arial" w:cs="Arial"/>
+                <w:sz w:val="22"/>
+                <w:szCs w:val="22"/>
+                <w:lang w:val="es-AR"/>
+              </w:rPr>
+              <w:t>Cinthia Montañez</w:t>
+            </w:r>
           </w:p>
         </w:tc>
       </w:tr>
@@ -2583,7 +2619,16 @@
                 <w:szCs w:val="22"/>
                 <w:lang w:val="es-AR"/>
               </w:rPr>
-              <w:t xml:space="preserve">El sistema le presenta una pantalla </w:t>
+              <w:t xml:space="preserve">El sistema </w:t>
+            </w:r>
+            <w:r>
+              <w:rPr>
+                <w:rFonts w:ascii="Arial" w:hAnsi="Arial" w:cs="Arial"/>
+                <w:sz w:val="22"/>
+                <w:szCs w:val="22"/>
+                <w:lang w:val="es-AR"/>
+              </w:rPr>
+              <w:t xml:space="preserve">presenta una pantalla </w:t>
             </w:r>
             <w:r>
               <w:rPr>
@@ -4070,7 +4115,16 @@
                 <w:szCs w:val="22"/>
                 <w:lang w:val="es-AR"/>
               </w:rPr>
-              <w:t>2- El sistema le muestra un listado de cursos.</w:t>
+              <w:t xml:space="preserve">2- El sistema </w:t>
+            </w:r>
+            <w:r>
+              <w:rPr>
+                <w:rFonts w:ascii="Arial" w:hAnsi="Arial" w:cs="Arial"/>
+                <w:sz w:val="22"/>
+                <w:szCs w:val="22"/>
+                <w:lang w:val="es-AR"/>
+              </w:rPr>
+              <w:t>muestra un listado de cursos.</w:t>
             </w:r>
           </w:p>
         </w:tc>
@@ -4130,7 +4184,16 @@
                 <w:szCs w:val="22"/>
                 <w:lang w:val="es-AR"/>
               </w:rPr>
-              <w:t>2- El sistema le muestra el formulario</w:t>
+              <w:t>4- El sistema</w:t>
+            </w:r>
+            <w:r>
+              <w:rPr>
+                <w:rFonts w:ascii="Arial" w:hAnsi="Arial" w:cs="Arial"/>
+                <w:sz w:val="22"/>
+                <w:szCs w:val="22"/>
+                <w:lang w:val="es-AR"/>
+              </w:rPr>
+              <w:t xml:space="preserve"> muestra el formulario</w:t>
             </w:r>
             <w:r>
               <w:rPr>
@@ -4187,7 +4250,7 @@
                 <w:szCs w:val="22"/>
                 <w:lang w:val="es-AR"/>
               </w:rPr>
-              <w:t>3</w:t>
+              <w:t>5</w:t>
             </w:r>
             <w:r>
               <w:rPr>
@@ -4253,7 +4316,43 @@
                 <w:szCs w:val="22"/>
                 <w:lang w:val="es-AR"/>
               </w:rPr>
-              <w:t>4- El sistema le ofrece las opciones para cargar los conceptos teóricos. Ver CU-GDC-003</w:t>
+              <w:t xml:space="preserve">6- El sistema </w:t>
+            </w:r>
+            <w:r>
+              <w:rPr>
+                <w:rFonts w:ascii="Arial" w:hAnsi="Arial" w:cs="Arial"/>
+                <w:sz w:val="22"/>
+                <w:szCs w:val="22"/>
+                <w:lang w:val="es-AR"/>
+              </w:rPr>
+              <w:t>ofrece las opciones para cargar los conceptos teóricos</w:t>
+            </w:r>
+            <w:r>
+              <w:rPr>
+                <w:rFonts w:ascii="Arial" w:hAnsi="Arial" w:cs="Arial"/>
+                <w:sz w:val="22"/>
+                <w:szCs w:val="22"/>
+                <w:lang w:val="es-AR"/>
+              </w:rPr>
+              <w:t xml:space="preserve"> y llama al caso de uso</w:t>
+            </w:r>
+            <w:r>
+              <w:rPr>
+                <w:rFonts w:ascii="Arial" w:hAnsi="Arial" w:cs="Arial"/>
+                <w:sz w:val="22"/>
+                <w:szCs w:val="22"/>
+                <w:lang w:val="es-AR"/>
+              </w:rPr>
+              <w:t xml:space="preserve"> CU-GDC-003</w:t>
+            </w:r>
+            <w:r>
+              <w:rPr>
+                <w:rFonts w:ascii="Arial" w:hAnsi="Arial" w:cs="Arial"/>
+                <w:sz w:val="22"/>
+                <w:szCs w:val="22"/>
+                <w:lang w:val="es-AR"/>
+              </w:rPr>
+              <w:t>.</w:t>
             </w:r>
           </w:p>
         </w:tc>
@@ -4283,7 +4382,7 @@
                 <w:szCs w:val="22"/>
                 <w:lang w:val="es-AR"/>
               </w:rPr>
-              <w:t>5</w:t>
+              <w:t>7</w:t>
             </w:r>
             <w:r>
               <w:rPr>
@@ -4331,7 +4430,7 @@
                 <w:szCs w:val="22"/>
                 <w:lang w:val="es-AR"/>
               </w:rPr>
-              <w:t>6</w:t>
+              <w:t>8</w:t>
             </w:r>
             <w:r>
               <w:rPr>
@@ -4491,7 +4590,7 @@
                 <w:szCs w:val="22"/>
                 <w:lang w:val="es-AR" w:eastAsia="en-US"/>
               </w:rPr>
-              <w:t>5</w:t>
+              <w:t>7</w:t>
             </w:r>
             <w:r>
               <w:rPr>
@@ -4521,7 +4620,7 @@
                 <w:szCs w:val="22"/>
                 <w:lang w:val="es-AR" w:eastAsia="en-US"/>
               </w:rPr>
-              <w:t>5</w:t>
+              <w:t>7</w:t>
             </w:r>
             <w:r>
               <w:rPr>
@@ -4601,7 +4700,7 @@
               <w:pStyle w:val="ContenidodeTabla"/>
               <w:numPr>
                 <w:ilvl w:val="1"/>
-                <w:numId w:val="13"/>
+                <w:numId w:val="17"/>
               </w:numPr>
               <w:suppressAutoHyphens/>
               <w:rPr>
@@ -4639,7 +4738,7 @@
                 <w:szCs w:val="22"/>
                 <w:lang w:val="es-AR" w:eastAsia="en-US"/>
               </w:rPr>
-              <w:t>5</w:t>
+              <w:t>7</w:t>
             </w:r>
             <w:r>
               <w:rPr>
@@ -4678,7 +4777,7 @@
                 <w:szCs w:val="22"/>
                 <w:lang w:val="es-AR" w:eastAsia="en-US"/>
               </w:rPr>
-              <w:t>5</w:t>
+              <w:t>7</w:t>
             </w:r>
             <w:r>
               <w:rPr>
@@ -5793,7 +5892,27 @@
                 <w:szCs w:val="22"/>
                 <w:lang w:val="es-AR"/>
               </w:rPr>
-              <w:t xml:space="preserve">El sistema le </w:t>
+              <w:t>El sistema</w:t>
+            </w:r>
+            <w:del w:id="0" w:author="MONTANIEZ, CINTHIA [AG-Contractor/5000]" w:date="2016-11-04T16:42:00Z">
+              <w:r>
+                <w:rPr>
+                  <w:rFonts w:ascii="Arial" w:hAnsi="Arial" w:cs="Arial"/>
+                  <w:sz w:val="22"/>
+                  <w:szCs w:val="22"/>
+                  <w:lang w:val="es-AR"/>
+                </w:rPr>
+                <w:delText xml:space="preserve"> le</w:delText>
+              </w:r>
+            </w:del>
+            <w:r>
+              <w:rPr>
+                <w:rFonts w:ascii="Arial" w:hAnsi="Arial" w:cs="Arial"/>
+                <w:sz w:val="22"/>
+                <w:szCs w:val="22"/>
+                <w:lang w:val="es-AR"/>
+              </w:rPr>
+              <w:t xml:space="preserve"> </w:t>
             </w:r>
             <w:r>
               <w:rPr>
@@ -5898,26 +6017,61 @@
                 <w:szCs w:val="22"/>
                 <w:lang w:val="es-AR"/>
               </w:rPr>
-              <w:t>sistema le ofrece la opción para cargar actividades</w:t>
-            </w:r>
-            <w:r>
-              <w:rPr>
-                <w:rFonts w:ascii="Arial" w:hAnsi="Arial" w:cs="Arial"/>
-                <w:sz w:val="22"/>
-                <w:szCs w:val="22"/>
-                <w:lang w:val="es-AR"/>
-              </w:rPr>
-              <w:t xml:space="preserve">. </w:t>
-            </w:r>
-            <w:r>
-              <w:rPr>
-                <w:rFonts w:ascii="Arial" w:hAnsi="Arial" w:cs="Arial"/>
-                <w:sz w:val="22"/>
-                <w:szCs w:val="22"/>
-                <w:lang w:val="es-AR"/>
-              </w:rPr>
-              <w:t xml:space="preserve">Ver </w:t>
-            </w:r>
+              <w:t xml:space="preserve">sistema </w:t>
+            </w:r>
+            <w:bookmarkStart w:id="1" w:name="_GoBack"/>
+            <w:bookmarkEnd w:id="1"/>
+            <w:del w:id="2" w:author="MONTANIEZ, CINTHIA [AG-Contractor/5000]" w:date="2016-11-04T16:42:00Z">
+              <w:r>
+                <w:rPr>
+                  <w:rFonts w:ascii="Arial" w:hAnsi="Arial" w:cs="Arial"/>
+                  <w:sz w:val="22"/>
+                  <w:szCs w:val="22"/>
+                  <w:lang w:val="es-AR"/>
+                </w:rPr>
+                <w:delText xml:space="preserve">le </w:delText>
+              </w:r>
+            </w:del>
+            <w:r>
+              <w:rPr>
+                <w:rFonts w:ascii="Arial" w:hAnsi="Arial" w:cs="Arial"/>
+                <w:sz w:val="22"/>
+                <w:szCs w:val="22"/>
+                <w:lang w:val="es-AR"/>
+              </w:rPr>
+              <w:t>ofrece la opción para cargar actividades</w:t>
+            </w:r>
+            <w:ins w:id="3" w:author="MONTANIEZ, CINTHIA [AG-Contractor/5000]" w:date="2016-11-04T16:41:00Z">
+              <w:r>
+                <w:rPr>
+                  <w:rFonts w:ascii="Arial" w:hAnsi="Arial" w:cs="Arial"/>
+                  <w:sz w:val="22"/>
+                  <w:szCs w:val="22"/>
+                  <w:lang w:val="es-AR"/>
+                </w:rPr>
+                <w:t>Llama al caso de uso</w:t>
+              </w:r>
+            </w:ins>
+            <w:del w:id="4" w:author="MONTANIEZ, CINTHIA [AG-Contractor/5000]" w:date="2016-11-04T16:41:00Z">
+              <w:r>
+                <w:rPr>
+                  <w:rFonts w:ascii="Arial" w:hAnsi="Arial" w:cs="Arial"/>
+                  <w:sz w:val="22"/>
+                  <w:szCs w:val="22"/>
+                  <w:lang w:val="es-AR"/>
+                </w:rPr>
+                <w:delText xml:space="preserve">. </w:delText>
+              </w:r>
+              <w:r>
+                <w:rPr>
+                  <w:rFonts w:ascii="Arial" w:hAnsi="Arial" w:cs="Arial"/>
+                  <w:sz w:val="22"/>
+                  <w:szCs w:val="22"/>
+                  <w:lang w:val="es-AR"/>
+                </w:rPr>
+                <w:delText xml:space="preserve">Ver </w:delText>
+              </w:r>
+            </w:del>
             <w:r>
               <w:rPr>
                 <w:rFonts w:ascii="Arial" w:hAnsi="Arial" w:cs="Arial"/>
@@ -6274,7 +6428,7 @@
               <w:pStyle w:val="ContenidodeTabla"/>
               <w:numPr>
                 <w:ilvl w:val="1"/>
-                <w:numId w:val="8"/>
+                <w:numId w:val="17"/>
               </w:numPr>
               <w:suppressAutoHyphens/>
               <w:rPr>
@@ -6784,8 +6938,6 @@
         </w:rPr>
         <w:br w:type="page"/>
       </w:r>
-      <w:bookmarkStart w:id="0" w:name="_GoBack"/>
-      <w:bookmarkEnd w:id="0"/>
     </w:p>
     <w:tbl>
       <w:tblPr>
@@ -6805,6 +6957,12 @@
       <w:tblGrid>
         <w:gridCol w:w="2073"/>
         <w:gridCol w:w="7148"/>
+        <w:tblGridChange w:id="5">
+          <w:tblGrid>
+            <w:gridCol w:w="2073"/>
+            <w:gridCol w:w="7148"/>
+          </w:tblGrid>
+        </w:tblGridChange>
       </w:tblGrid>
       <w:tr>
         <w:trPr>
@@ -7800,6 +7958,369 @@
         </w:tc>
       </w:tr>
       <w:tr>
+        <w:tblPrEx>
+          <w:tblW w:w="9221" w:type="dxa"/>
+          <w:tblInd w:w="195" w:type="dxa"/>
+          <w:tblBorders>
+            <w:top w:val="thinThickLargeGap" w:sz="6" w:space="0" w:color="808080"/>
+            <w:left w:val="thinThickLargeGap" w:sz="6" w:space="0" w:color="808080"/>
+            <w:bottom w:val="thinThickLargeGap" w:sz="6" w:space="0" w:color="808080"/>
+            <w:right w:val="thinThickLargeGap" w:sz="6" w:space="0" w:color="808080"/>
+            <w:insideH w:val="thinThickLargeGap" w:sz="6" w:space="0" w:color="808080"/>
+            <w:insideV w:val="thinThickLargeGap" w:sz="6" w:space="0" w:color="808080"/>
+          </w:tblBorders>
+          <w:tblLayout w:type="fixed"/>
+          <w:tblLook w:val="0000" w:firstRow="0" w:lastRow="0" w:firstColumn="0" w:lastColumn="0" w:noHBand="0" w:noVBand="0"/>
+          <w:tblPrExChange w:id="6" w:author="MONTANIEZ, CINTHIA [AG-Contractor/5000]" w:date="2016-11-04T16:41:00Z">
+            <w:tblPrEx>
+              <w:tblW w:w="9221" w:type="dxa"/>
+              <w:tblInd w:w="195" w:type="dxa"/>
+              <w:tblBorders>
+                <w:top w:val="thinThickLargeGap" w:sz="6" w:space="0" w:color="808080"/>
+                <w:left w:val="thinThickLargeGap" w:sz="6" w:space="0" w:color="808080"/>
+                <w:bottom w:val="thinThickLargeGap" w:sz="6" w:space="0" w:color="808080"/>
+                <w:right w:val="thinThickLargeGap" w:sz="6" w:space="0" w:color="808080"/>
+                <w:insideH w:val="thinThickLargeGap" w:sz="6" w:space="0" w:color="808080"/>
+                <w:insideV w:val="thinThickLargeGap" w:sz="6" w:space="0" w:color="808080"/>
+              </w:tblBorders>
+              <w:tblLayout w:type="fixed"/>
+              <w:tblLook w:val="0000" w:firstRow="0" w:lastRow="0" w:firstColumn="0" w:lastColumn="0" w:noHBand="0" w:noVBand="0"/>
+            </w:tblPrEx>
+          </w:tblPrExChange>
+        </w:tblPrEx>
+        <w:trPr>
+          <w:cantSplit/>
+          <w:trPrChange w:id="7" w:author="MONTANIEZ, CINTHIA [AG-Contractor/5000]" w:date="2016-11-04T16:41:00Z">
+            <w:trPr>
+              <w:cantSplit/>
+            </w:trPr>
+          </w:trPrChange>
+        </w:trPr>
+        <w:tc>
+          <w:tcPr>
+            <w:tcW w:w="9221" w:type="dxa"/>
+            <w:gridSpan w:val="2"/>
+            <w:tcBorders>
+              <w:bottom w:val="thinThickLargeGap" w:sz="6" w:space="0" w:color="808080"/>
+            </w:tcBorders>
+            <w:shd w:val="clear" w:color="auto" w:fill="auto"/>
+            <w:tcPrChange w:id="8" w:author="MONTANIEZ, CINTHIA [AG-Contractor/5000]" w:date="2016-11-04T16:41:00Z">
+              <w:tcPr>
+                <w:tcW w:w="9221" w:type="dxa"/>
+                <w:gridSpan w:val="2"/>
+                <w:tcBorders>
+                  <w:bottom w:val="thinThickLargeGap" w:sz="6" w:space="0" w:color="808080"/>
+                </w:tcBorders>
+                <w:shd w:val="pct10" w:color="000000" w:fill="FFFFFF"/>
+              </w:tcPr>
+            </w:tcPrChange>
+          </w:tcPr>
+          <w:p>
+            <w:pPr>
+              <w:rPr>
+                <w:rFonts w:ascii="Arial" w:hAnsi="Arial" w:cs="Arial"/>
+                <w:bCs/>
+                <w:sz w:val="22"/>
+                <w:szCs w:val="22"/>
+                <w:lang w:val="es-AR"/>
+              </w:rPr>
+            </w:pPr>
+            <w:r>
+              <w:rPr>
+                <w:rFonts w:ascii="Arial" w:hAnsi="Arial" w:cs="Arial"/>
+                <w:bCs/>
+                <w:sz w:val="22"/>
+                <w:szCs w:val="22"/>
+                <w:lang w:val="es-AR"/>
+              </w:rPr>
+              <w:t>3.1-</w:t>
+            </w:r>
+            <w:r>
+              <w:rPr>
+                <w:rFonts w:ascii="Arial" w:hAnsi="Arial" w:cs="Arial"/>
+                <w:bCs/>
+                <w:sz w:val="22"/>
+                <w:szCs w:val="22"/>
+                <w:lang w:val="es-AR"/>
+              </w:rPr>
+              <w:t xml:space="preserve"> El actor seleccionar agregar mas campos</w:t>
+            </w:r>
+          </w:p>
+          <w:p>
+            <w:pPr>
+              <w:rPr>
+                <w:rFonts w:ascii="Arial" w:hAnsi="Arial" w:cs="Arial"/>
+                <w:bCs/>
+                <w:sz w:val="22"/>
+                <w:szCs w:val="22"/>
+                <w:lang w:val="es-AR"/>
+              </w:rPr>
+            </w:pPr>
+            <w:r>
+              <w:rPr>
+                <w:rFonts w:ascii="Arial" w:hAnsi="Arial" w:cs="Arial"/>
+                <w:bCs/>
+                <w:sz w:val="22"/>
+                <w:szCs w:val="22"/>
+                <w:lang w:val="es-AR"/>
+              </w:rPr>
+              <w:t xml:space="preserve">3.2- </w:t>
+            </w:r>
+            <w:r>
+              <w:rPr>
+                <w:rFonts w:ascii="Arial" w:hAnsi="Arial" w:cs="Arial"/>
+                <w:bCs/>
+                <w:sz w:val="22"/>
+                <w:szCs w:val="22"/>
+                <w:lang w:val="es-AR"/>
+              </w:rPr>
+              <w:t>E</w:t>
+            </w:r>
+            <w:r>
+              <w:rPr>
+                <w:rFonts w:ascii="Arial" w:hAnsi="Arial" w:cs="Arial"/>
+                <w:bCs/>
+                <w:sz w:val="22"/>
+                <w:szCs w:val="22"/>
+                <w:lang w:val="es-AR"/>
+              </w:rPr>
+              <w:t>l sistema le muestra un nuevo campo de tipo respuesta</w:t>
+            </w:r>
+          </w:p>
+          <w:p>
+            <w:pPr>
+              <w:rPr>
+                <w:rFonts w:ascii="Arial" w:hAnsi="Arial" w:cs="Arial"/>
+                <w:b/>
+                <w:bCs/>
+                <w:sz w:val="22"/>
+                <w:szCs w:val="22"/>
+                <w:lang w:val="es-AR"/>
+              </w:rPr>
+            </w:pPr>
+            <w:r>
+              <w:rPr>
+                <w:rFonts w:ascii="Arial" w:hAnsi="Arial" w:cs="Arial"/>
+                <w:bCs/>
+                <w:sz w:val="22"/>
+                <w:szCs w:val="22"/>
+                <w:lang w:val="es-AR"/>
+              </w:rPr>
+              <w:t>3.3- E</w:t>
+            </w:r>
+            <w:r>
+              <w:rPr>
+                <w:rFonts w:ascii="Arial" w:hAnsi="Arial" w:cs="Arial"/>
+                <w:bCs/>
+                <w:sz w:val="22"/>
+                <w:szCs w:val="22"/>
+                <w:lang w:val="es-AR"/>
+              </w:rPr>
+              <w:t>l caso de uso vuelve al punto 4 del curso normal</w:t>
+            </w:r>
+          </w:p>
+        </w:tc>
+      </w:tr>
+      <w:tr>
+        <w:trPr>
+          <w:cantSplit/>
+        </w:trPr>
+        <w:tc>
+          <w:tcPr>
+            <w:tcW w:w="9221" w:type="dxa"/>
+            <w:gridSpan w:val="2"/>
+            <w:shd w:val="clear" w:color="000000" w:fill="auto"/>
+          </w:tcPr>
+          <w:p>
+            <w:pPr>
+              <w:pStyle w:val="ContenidodeTabla"/>
+              <w:suppressAutoHyphens/>
+              <w:rPr>
+                <w:rFonts w:ascii="Arial" w:hAnsi="Arial" w:cs="Arial"/>
+                <w:sz w:val="22"/>
+                <w:szCs w:val="22"/>
+                <w:lang w:val="es-AR" w:eastAsia="en-US"/>
+              </w:rPr>
+            </w:pPr>
+            <w:r>
+              <w:rPr>
+                <w:rFonts w:ascii="Arial" w:hAnsi="Arial" w:cs="Arial"/>
+                <w:sz w:val="22"/>
+                <w:szCs w:val="22"/>
+                <w:lang w:val="es-AR" w:eastAsia="en-US"/>
+              </w:rPr>
+              <w:t>4</w:t>
+            </w:r>
+            <w:r>
+              <w:rPr>
+                <w:rFonts w:ascii="Arial" w:hAnsi="Arial" w:cs="Arial"/>
+                <w:sz w:val="22"/>
+                <w:szCs w:val="22"/>
+                <w:lang w:val="es-AR" w:eastAsia="en-US"/>
+              </w:rPr>
+              <w:t>.1 El actor selecciona la opción “Volver”</w:t>
+            </w:r>
+          </w:p>
+          <w:p>
+            <w:pPr>
+              <w:pStyle w:val="ContenidodeTabla"/>
+              <w:suppressAutoHyphens/>
+              <w:rPr>
+                <w:rFonts w:ascii="Arial" w:hAnsi="Arial" w:cs="Arial"/>
+                <w:sz w:val="22"/>
+                <w:szCs w:val="22"/>
+                <w:lang w:val="es-AR" w:eastAsia="en-US"/>
+              </w:rPr>
+            </w:pPr>
+            <w:r>
+              <w:rPr>
+                <w:rFonts w:ascii="Arial" w:hAnsi="Arial" w:cs="Arial"/>
+                <w:sz w:val="22"/>
+                <w:szCs w:val="22"/>
+                <w:lang w:val="es-AR" w:eastAsia="en-US"/>
+              </w:rPr>
+              <w:t>4</w:t>
+            </w:r>
+            <w:r>
+              <w:rPr>
+                <w:rFonts w:ascii="Arial" w:hAnsi="Arial" w:cs="Arial"/>
+                <w:sz w:val="22"/>
+                <w:szCs w:val="22"/>
+                <w:lang w:val="es-AR" w:eastAsia="en-US"/>
+              </w:rPr>
+              <w:t>.2 El sistema muestra</w:t>
+            </w:r>
+            <w:r>
+              <w:rPr>
+                <w:rFonts w:ascii="Arial" w:hAnsi="Arial" w:cs="Arial"/>
+                <w:sz w:val="22"/>
+                <w:szCs w:val="22"/>
+                <w:lang w:val="es-AR" w:eastAsia="en-US"/>
+              </w:rPr>
+              <w:t xml:space="preserve"> un mensaje:</w:t>
+            </w:r>
+            <w:r>
+              <w:rPr>
+                <w:rFonts w:ascii="Arial" w:hAnsi="Arial" w:cs="Arial"/>
+                <w:sz w:val="22"/>
+                <w:szCs w:val="22"/>
+                <w:lang w:val="es-AR"/>
+              </w:rPr>
+              <w:t xml:space="preserve"> </w:t>
+            </w:r>
+            <w:r>
+              <w:rPr>
+                <w:rFonts w:ascii="Arial" w:hAnsi="Arial" w:cs="Arial"/>
+                <w:sz w:val="22"/>
+                <w:szCs w:val="22"/>
+                <w:lang w:val="es-AR"/>
+              </w:rPr>
+              <w:t>“</w:t>
+            </w:r>
+            <w:r>
+              <w:rPr>
+                <w:rFonts w:ascii="Arial" w:hAnsi="Arial" w:cs="Arial"/>
+                <w:sz w:val="22"/>
+                <w:szCs w:val="22"/>
+                <w:lang w:val="es-AR"/>
+              </w:rPr>
+              <w:t xml:space="preserve">¿Esta seguro que desea </w:t>
+            </w:r>
+            <w:r>
+              <w:rPr>
+                <w:rFonts w:ascii="Arial" w:hAnsi="Arial" w:cs="Arial"/>
+                <w:sz w:val="22"/>
+                <w:szCs w:val="22"/>
+                <w:lang w:val="es-AR"/>
+              </w:rPr>
+              <w:t>volver? Si vuelve se p</w:t>
+            </w:r>
+            <w:r>
+              <w:rPr>
+                <w:rFonts w:ascii="Arial" w:hAnsi="Arial" w:cs="Arial"/>
+                <w:sz w:val="22"/>
+                <w:szCs w:val="22"/>
+                <w:lang w:val="es-AR"/>
+              </w:rPr>
+              <w:t>erderán los cambios</w:t>
+            </w:r>
+            <w:r>
+              <w:rPr>
+                <w:rFonts w:ascii="Arial" w:hAnsi="Arial" w:cs="Arial"/>
+                <w:sz w:val="22"/>
+                <w:szCs w:val="22"/>
+                <w:lang w:val="es-AR" w:eastAsia="en-US"/>
+              </w:rPr>
+              <w:t>”.</w:t>
+            </w:r>
+          </w:p>
+          <w:p>
+            <w:pPr>
+              <w:pStyle w:val="ContenidodeTabla"/>
+              <w:numPr>
+                <w:ilvl w:val="1"/>
+                <w:numId w:val="17"/>
+              </w:numPr>
+              <w:suppressAutoHyphens/>
+              <w:rPr>
+                <w:rFonts w:ascii="Arial" w:hAnsi="Arial" w:cs="Arial"/>
+                <w:sz w:val="22"/>
+                <w:szCs w:val="22"/>
+                <w:lang w:val="es-AR" w:eastAsia="en-US"/>
+              </w:rPr>
+            </w:pPr>
+            <w:r>
+              <w:rPr>
+                <w:rFonts w:ascii="Arial" w:hAnsi="Arial" w:cs="Arial"/>
+                <w:sz w:val="22"/>
+                <w:szCs w:val="22"/>
+                <w:lang w:val="es-AR" w:eastAsia="en-US"/>
+              </w:rPr>
+              <w:t>El actor Confirma la operación.</w:t>
+            </w:r>
+          </w:p>
+          <w:p>
+            <w:pPr>
+              <w:pStyle w:val="ContenidodeTabla"/>
+              <w:suppressAutoHyphens/>
+              <w:rPr>
+                <w:rFonts w:ascii="Arial" w:hAnsi="Arial" w:cs="Arial"/>
+                <w:sz w:val="22"/>
+                <w:szCs w:val="22"/>
+                <w:lang w:val="es-AR" w:eastAsia="en-US"/>
+              </w:rPr>
+            </w:pPr>
+            <w:r>
+              <w:rPr>
+                <w:rFonts w:ascii="Arial" w:hAnsi="Arial" w:cs="Arial"/>
+                <w:sz w:val="22"/>
+                <w:szCs w:val="22"/>
+                <w:lang w:val="es-AR" w:eastAsia="en-US"/>
+              </w:rPr>
+              <w:t xml:space="preserve">4.4 </w:t>
+            </w:r>
+            <w:r>
+              <w:rPr>
+                <w:rFonts w:ascii="Arial" w:hAnsi="Arial" w:cs="Arial"/>
+                <w:sz w:val="22"/>
+                <w:szCs w:val="22"/>
+                <w:lang w:val="es-AR" w:eastAsia="en-US"/>
+              </w:rPr>
+              <w:t xml:space="preserve">El sistema presenta la Pantalla </w:t>
+            </w:r>
+            <w:r>
+              <w:rPr>
+                <w:rFonts w:ascii="Arial" w:hAnsi="Arial" w:cs="Arial"/>
+                <w:sz w:val="22"/>
+                <w:szCs w:val="22"/>
+                <w:lang w:val="es-AR" w:eastAsia="en-US"/>
+              </w:rPr>
+              <w:t>del punto 1 de del caso de uso CU-GDC-003</w:t>
+            </w:r>
+          </w:p>
+        </w:tc>
+      </w:tr>
+      <w:tr>
         <w:trPr>
           <w:cantSplit/>
         </w:trPr>
@@ -7816,88 +8337,6 @@
             <w:pPr>
               <w:rPr>
                 <w:rFonts w:ascii="Arial" w:hAnsi="Arial" w:cs="Arial"/>
-                <w:bCs/>
-                <w:sz w:val="22"/>
-                <w:szCs w:val="22"/>
-                <w:lang w:val="es-AR"/>
-              </w:rPr>
-            </w:pPr>
-            <w:r>
-              <w:rPr>
-                <w:rFonts w:ascii="Arial" w:hAnsi="Arial" w:cs="Arial"/>
-                <w:bCs/>
-                <w:sz w:val="22"/>
-                <w:szCs w:val="22"/>
-                <w:lang w:val="es-AR"/>
-              </w:rPr>
-              <w:t>3.1-</w:t>
-            </w:r>
-            <w:r>
-              <w:rPr>
-                <w:rFonts w:ascii="Arial" w:hAnsi="Arial" w:cs="Arial"/>
-                <w:bCs/>
-                <w:sz w:val="22"/>
-                <w:szCs w:val="22"/>
-                <w:lang w:val="es-AR"/>
-              </w:rPr>
-              <w:t xml:space="preserve"> </w:t>
-            </w:r>
-            <w:r>
-              <w:rPr>
-                <w:rFonts w:ascii="Arial" w:hAnsi="Arial" w:cs="Arial"/>
-                <w:bCs/>
-                <w:sz w:val="22"/>
-                <w:szCs w:val="22"/>
-                <w:lang w:val="es-AR"/>
-              </w:rPr>
-              <w:t>El actor seleccionar agregar mas campos</w:t>
-            </w:r>
-          </w:p>
-          <w:p>
-            <w:pPr>
-              <w:rPr>
-                <w:rFonts w:ascii="Arial" w:hAnsi="Arial" w:cs="Arial"/>
-                <w:bCs/>
-                <w:sz w:val="22"/>
-                <w:szCs w:val="22"/>
-                <w:lang w:val="es-AR"/>
-              </w:rPr>
-            </w:pPr>
-            <w:r>
-              <w:rPr>
-                <w:rFonts w:ascii="Arial" w:hAnsi="Arial" w:cs="Arial"/>
-                <w:bCs/>
-                <w:sz w:val="22"/>
-                <w:szCs w:val="22"/>
-                <w:lang w:val="es-AR"/>
-              </w:rPr>
-              <w:t xml:space="preserve">3.2- </w:t>
-            </w:r>
-            <w:r>
-              <w:rPr>
-                <w:rFonts w:ascii="Arial" w:hAnsi="Arial" w:cs="Arial"/>
-                <w:bCs/>
-                <w:sz w:val="22"/>
-                <w:szCs w:val="22"/>
-                <w:lang w:val="es-AR"/>
-              </w:rPr>
-              <w:t>E</w:t>
-            </w:r>
-            <w:r>
-              <w:rPr>
-                <w:rFonts w:ascii="Arial" w:hAnsi="Arial" w:cs="Arial"/>
-                <w:bCs/>
-                <w:sz w:val="22"/>
-                <w:szCs w:val="22"/>
-                <w:lang w:val="es-AR"/>
-              </w:rPr>
-              <w:t>l sistema le muestra un nuevo campo de tipo respuesta</w:t>
-            </w:r>
-          </w:p>
-          <w:p>
-            <w:pPr>
-              <w:rPr>
-                <w:rFonts w:ascii="Arial" w:hAnsi="Arial" w:cs="Arial"/>
                 <w:b/>
                 <w:bCs/>
                 <w:sz w:val="22"/>
@@ -7908,22 +8347,13 @@
             <w:r>
               <w:rPr>
                 <w:rFonts w:ascii="Arial" w:hAnsi="Arial" w:cs="Arial"/>
+                <w:b/>
                 <w:bCs/>
                 <w:sz w:val="22"/>
                 <w:szCs w:val="22"/>
                 <w:lang w:val="es-AR"/>
               </w:rPr>
-              <w:t>3.3- E</w:t>
-            </w:r>
-            <w:r>
-              <w:rPr>
-                <w:rFonts w:ascii="Arial" w:hAnsi="Arial" w:cs="Arial"/>
-                <w:bCs/>
-                <w:sz w:val="22"/>
-                <w:szCs w:val="22"/>
-                <w:lang w:val="es-AR"/>
-              </w:rPr>
-              <w:t>l caso de uso vuelve al punto 4 del curso normal</w:t>
+              <w:t>Interfaces:</w:t>
             </w:r>
           </w:p>
         </w:tc>
@@ -7936,193 +8366,48 @@
           <w:tcPr>
             <w:tcW w:w="9221" w:type="dxa"/>
             <w:gridSpan w:val="2"/>
-            <w:shd w:val="clear" w:color="000000" w:fill="auto"/>
-          </w:tcPr>
-          <w:p>
-            <w:pPr>
-              <w:pStyle w:val="ContenidodeTabla"/>
-              <w:suppressAutoHyphens/>
-              <w:rPr>
-                <w:rFonts w:ascii="Arial" w:hAnsi="Arial" w:cs="Arial"/>
-                <w:sz w:val="22"/>
-                <w:szCs w:val="22"/>
-                <w:lang w:val="es-AR" w:eastAsia="en-US"/>
-              </w:rPr>
-            </w:pPr>
-            <w:r>
-              <w:rPr>
-                <w:rFonts w:ascii="Arial" w:hAnsi="Arial" w:cs="Arial"/>
-                <w:sz w:val="22"/>
-                <w:szCs w:val="22"/>
-                <w:lang w:val="es-AR" w:eastAsia="en-US"/>
-              </w:rPr>
-              <w:t>4</w:t>
-            </w:r>
-            <w:r>
-              <w:rPr>
-                <w:rFonts w:ascii="Arial" w:hAnsi="Arial" w:cs="Arial"/>
-                <w:sz w:val="22"/>
-                <w:szCs w:val="22"/>
-                <w:lang w:val="es-AR" w:eastAsia="en-US"/>
-              </w:rPr>
-              <w:t>.1 El actor selecciona la opción “Volver”</w:t>
-            </w:r>
-          </w:p>
-          <w:p>
-            <w:pPr>
-              <w:pStyle w:val="ContenidodeTabla"/>
-              <w:suppressAutoHyphens/>
-              <w:rPr>
-                <w:rFonts w:ascii="Arial" w:hAnsi="Arial" w:cs="Arial"/>
-                <w:sz w:val="22"/>
-                <w:szCs w:val="22"/>
-                <w:lang w:val="es-AR" w:eastAsia="en-US"/>
-              </w:rPr>
-            </w:pPr>
-            <w:r>
-              <w:rPr>
-                <w:rFonts w:ascii="Arial" w:hAnsi="Arial" w:cs="Arial"/>
-                <w:sz w:val="22"/>
-                <w:szCs w:val="22"/>
-                <w:lang w:val="es-AR" w:eastAsia="en-US"/>
-              </w:rPr>
-              <w:t>4</w:t>
-            </w:r>
-            <w:r>
-              <w:rPr>
-                <w:rFonts w:ascii="Arial" w:hAnsi="Arial" w:cs="Arial"/>
-                <w:sz w:val="22"/>
-                <w:szCs w:val="22"/>
-                <w:lang w:val="es-AR" w:eastAsia="en-US"/>
-              </w:rPr>
-              <w:t>.2 El sistema muestra</w:t>
-            </w:r>
-            <w:r>
-              <w:rPr>
-                <w:rFonts w:ascii="Arial" w:hAnsi="Arial" w:cs="Arial"/>
-                <w:sz w:val="22"/>
-                <w:szCs w:val="22"/>
-                <w:lang w:val="es-AR" w:eastAsia="en-US"/>
-              </w:rPr>
-              <w:t xml:space="preserve"> un mensaje:</w:t>
-            </w:r>
-            <w:r>
-              <w:rPr>
-                <w:rFonts w:ascii="Arial" w:hAnsi="Arial" w:cs="Arial"/>
-                <w:sz w:val="22"/>
-                <w:szCs w:val="22"/>
-                <w:lang w:val="es-AR"/>
-              </w:rPr>
-              <w:t xml:space="preserve"> </w:t>
-            </w:r>
-            <w:r>
-              <w:rPr>
-                <w:rFonts w:ascii="Arial" w:hAnsi="Arial" w:cs="Arial"/>
-                <w:sz w:val="22"/>
-                <w:szCs w:val="22"/>
-                <w:lang w:val="es-AR"/>
-              </w:rPr>
-              <w:t>“</w:t>
-            </w:r>
-            <w:r>
-              <w:rPr>
-                <w:rFonts w:ascii="Arial" w:hAnsi="Arial" w:cs="Arial"/>
-                <w:sz w:val="22"/>
-                <w:szCs w:val="22"/>
-                <w:lang w:val="es-AR"/>
-              </w:rPr>
-              <w:t xml:space="preserve">¿Esta seguro que desea </w:t>
-            </w:r>
-            <w:r>
-              <w:rPr>
-                <w:rFonts w:ascii="Arial" w:hAnsi="Arial" w:cs="Arial"/>
-                <w:sz w:val="22"/>
-                <w:szCs w:val="22"/>
-                <w:lang w:val="es-AR"/>
-              </w:rPr>
-              <w:t>volver? Si vuelve se p</w:t>
-            </w:r>
-            <w:r>
-              <w:rPr>
-                <w:rFonts w:ascii="Arial" w:hAnsi="Arial" w:cs="Arial"/>
-                <w:sz w:val="22"/>
-                <w:szCs w:val="22"/>
-                <w:lang w:val="es-AR"/>
-              </w:rPr>
-              <w:t>erderán los cambios</w:t>
-            </w:r>
-            <w:r>
-              <w:rPr>
-                <w:rFonts w:ascii="Arial" w:hAnsi="Arial" w:cs="Arial"/>
-                <w:sz w:val="22"/>
-                <w:szCs w:val="22"/>
-                <w:lang w:val="es-AR" w:eastAsia="en-US"/>
-              </w:rPr>
-              <w:t>”.</w:t>
-            </w:r>
-          </w:p>
-          <w:p>
-            <w:pPr>
-              <w:pStyle w:val="ContenidodeTabla"/>
-              <w:numPr>
-                <w:ilvl w:val="1"/>
-                <w:numId w:val="8"/>
-              </w:numPr>
-              <w:suppressAutoHyphens/>
-              <w:rPr>
-                <w:rFonts w:ascii="Arial" w:hAnsi="Arial" w:cs="Arial"/>
-                <w:sz w:val="22"/>
-                <w:szCs w:val="22"/>
-                <w:lang w:val="es-AR" w:eastAsia="en-US"/>
-              </w:rPr>
-            </w:pPr>
-            <w:r>
-              <w:rPr>
-                <w:rFonts w:ascii="Arial" w:hAnsi="Arial" w:cs="Arial"/>
-                <w:sz w:val="22"/>
-                <w:szCs w:val="22"/>
-                <w:lang w:val="es-AR" w:eastAsia="en-US"/>
-              </w:rPr>
-              <w:t>El actor Confirma la operación.</w:t>
-            </w:r>
-          </w:p>
-          <w:p>
-            <w:pPr>
-              <w:pStyle w:val="ContenidodeTabla"/>
-              <w:suppressAutoHyphens/>
-              <w:rPr>
-                <w:rFonts w:ascii="Arial" w:hAnsi="Arial" w:cs="Arial"/>
-                <w:sz w:val="22"/>
-                <w:szCs w:val="22"/>
-                <w:lang w:val="es-AR" w:eastAsia="en-US"/>
-              </w:rPr>
-            </w:pPr>
-            <w:r>
-              <w:rPr>
-                <w:rFonts w:ascii="Arial" w:hAnsi="Arial" w:cs="Arial"/>
-                <w:sz w:val="22"/>
-                <w:szCs w:val="22"/>
-                <w:lang w:val="es-AR" w:eastAsia="en-US"/>
-              </w:rPr>
-              <w:t xml:space="preserve">4.4 </w:t>
-            </w:r>
-            <w:r>
-              <w:rPr>
-                <w:rFonts w:ascii="Arial" w:hAnsi="Arial" w:cs="Arial"/>
-                <w:sz w:val="22"/>
-                <w:szCs w:val="22"/>
-                <w:lang w:val="es-AR" w:eastAsia="en-US"/>
-              </w:rPr>
-              <w:t xml:space="preserve">El sistema presenta la Pantalla </w:t>
-            </w:r>
-            <w:r>
-              <w:rPr>
-                <w:rFonts w:ascii="Arial" w:hAnsi="Arial" w:cs="Arial"/>
-                <w:sz w:val="22"/>
-                <w:szCs w:val="22"/>
-                <w:lang w:val="es-AR" w:eastAsia="en-US"/>
-              </w:rPr>
-              <w:t>del punto 1 de del caso de uso CU-GDC-003</w:t>
+            <w:shd w:val="clear" w:color="000000" w:fill="FFFFFF"/>
+          </w:tcPr>
+          <w:p>
+            <w:pPr>
+              <w:pStyle w:val="CommentText"/>
+              <w:rPr>
+                <w:rFonts w:ascii="Arial" w:hAnsi="Arial" w:cs="Arial"/>
+                <w:iCs/>
+                <w:sz w:val="22"/>
+                <w:szCs w:val="22"/>
+                <w:lang w:val="es-AR"/>
+              </w:rPr>
+            </w:pPr>
+            <w:r>
+              <w:rPr>
+                <w:rFonts w:ascii="Arial" w:hAnsi="Arial" w:cs="Arial"/>
+                <w:iCs/>
+                <w:sz w:val="22"/>
+                <w:szCs w:val="22"/>
+                <w:lang w:val="es-AR"/>
+              </w:rPr>
+              <w:t xml:space="preserve">Ver documento: </w:t>
+            </w:r>
+            <w:r>
+              <w:rPr>
+                <w:rFonts w:ascii="Arial" w:hAnsi="Arial" w:cs="Arial"/>
+                <w:iCs/>
+                <w:sz w:val="22"/>
+                <w:szCs w:val="22"/>
+                <w:lang w:val="es-AR"/>
+              </w:rPr>
+              <w:t xml:space="preserve">Diseño Interfaces - Incremento </w:t>
+            </w:r>
+            <w:r>
+              <w:rPr>
+                <w:rFonts w:ascii="Arial" w:hAnsi="Arial" w:cs="Arial"/>
+                <w:iCs/>
+                <w:sz w:val="22"/>
+                <w:szCs w:val="22"/>
+                <w:lang w:val="es-AR"/>
+              </w:rPr>
+              <w:t>2</w:t>
             </w:r>
           </w:p>
         </w:tc>
@@ -8146,6 +8431,7 @@
                 <w:rFonts w:ascii="Arial" w:hAnsi="Arial" w:cs="Arial"/>
                 <w:b/>
                 <w:bCs/>
+                <w:i/>
                 <w:sz w:val="22"/>
                 <w:szCs w:val="22"/>
                 <w:lang w:val="es-AR"/>
@@ -8160,7 +8446,7 @@
                 <w:szCs w:val="22"/>
                 <w:lang w:val="es-AR"/>
               </w:rPr>
-              <w:t>Interfaces:</w:t>
+              <w:t>Supuestos y Dependencias:</w:t>
             </w:r>
           </w:p>
         </w:tc>
@@ -8177,44 +8463,270 @@
           </w:tcPr>
           <w:p>
             <w:pPr>
-              <w:pStyle w:val="CommentText"/>
-              <w:rPr>
-                <w:rFonts w:ascii="Arial" w:hAnsi="Arial" w:cs="Arial"/>
+              <w:rPr>
+                <w:rFonts w:ascii="Arial" w:hAnsi="Arial" w:cs="Arial"/>
+                <w:sz w:val="22"/>
+                <w:szCs w:val="22"/>
+                <w:lang w:val="es-AR"/>
+              </w:rPr>
+            </w:pPr>
+            <w:r>
+              <w:rPr>
+                <w:rFonts w:ascii="Arial" w:hAnsi="Arial" w:cs="Arial"/>
+                <w:sz w:val="22"/>
+                <w:szCs w:val="22"/>
+                <w:lang w:val="es-AR"/>
+              </w:rPr>
+              <w:t>Nota 1: Campos:</w:t>
+            </w:r>
+          </w:p>
+          <w:p>
+            <w:pPr>
+              <w:numPr>
+                <w:ilvl w:val="0"/>
+                <w:numId w:val="16"/>
+              </w:numPr>
+              <w:rPr>
+                <w:rFonts w:ascii="Arial" w:hAnsi="Arial" w:cs="Arial"/>
+                <w:sz w:val="22"/>
+                <w:szCs w:val="22"/>
+                <w:lang w:val="es-AR"/>
+              </w:rPr>
+            </w:pPr>
+            <w:r>
+              <w:rPr>
+                <w:rFonts w:ascii="Arial" w:hAnsi="Arial" w:cs="Arial"/>
+                <w:sz w:val="22"/>
+                <w:szCs w:val="22"/>
+                <w:lang w:val="es-AR"/>
+              </w:rPr>
+              <w:t>Nombre de actividad</w:t>
+            </w:r>
+          </w:p>
+          <w:p>
+            <w:pPr>
+              <w:numPr>
+                <w:ilvl w:val="0"/>
+                <w:numId w:val="14"/>
+              </w:numPr>
+              <w:rPr>
+                <w:rFonts w:ascii="Arial" w:hAnsi="Arial" w:cs="Arial"/>
+                <w:sz w:val="22"/>
+                <w:szCs w:val="22"/>
+                <w:lang w:val="es-AR"/>
+              </w:rPr>
+            </w:pPr>
+            <w:r>
+              <w:rPr>
+                <w:rFonts w:ascii="Arial" w:hAnsi="Arial" w:cs="Arial"/>
+                <w:sz w:val="22"/>
+                <w:szCs w:val="22"/>
+                <w:lang w:val="es-AR"/>
+              </w:rPr>
+              <w:t>Nivel de dificultad</w:t>
+            </w:r>
+          </w:p>
+          <w:p>
+            <w:pPr>
+              <w:numPr>
+                <w:ilvl w:val="0"/>
+                <w:numId w:val="10"/>
+              </w:numPr>
+              <w:rPr>
+                <w:rFonts w:ascii="Arial" w:hAnsi="Arial" w:cs="Arial"/>
+                <w:sz w:val="22"/>
+                <w:szCs w:val="22"/>
+                <w:lang w:val="es-AR"/>
+              </w:rPr>
+            </w:pPr>
+            <w:r>
+              <w:rPr>
+                <w:rFonts w:ascii="Arial" w:hAnsi="Arial" w:cs="Arial"/>
+                <w:sz w:val="22"/>
+                <w:szCs w:val="22"/>
+                <w:lang w:val="es-AR"/>
+              </w:rPr>
+              <w:t>Texto</w:t>
+            </w:r>
+            <w:r>
+              <w:rPr>
+                <w:rFonts w:ascii="Arial" w:hAnsi="Arial" w:cs="Arial"/>
+                <w:sz w:val="22"/>
+                <w:szCs w:val="22"/>
+                <w:lang w:val="es-AR"/>
+              </w:rPr>
+              <w:t xml:space="preserve"> pregunta (500 caracteres)</w:t>
+            </w:r>
+          </w:p>
+          <w:p>
+            <w:pPr>
+              <w:numPr>
+                <w:ilvl w:val="0"/>
+                <w:numId w:val="10"/>
+              </w:numPr>
+              <w:rPr>
+                <w:rFonts w:ascii="Arial" w:hAnsi="Arial" w:cs="Arial"/>
+                <w:sz w:val="22"/>
+                <w:szCs w:val="22"/>
+                <w:lang w:val="es-AR"/>
+              </w:rPr>
+            </w:pPr>
+            <w:r>
+              <w:rPr>
+                <w:rFonts w:ascii="Arial" w:hAnsi="Arial" w:cs="Arial"/>
+                <w:sz w:val="22"/>
+                <w:szCs w:val="22"/>
+                <w:lang w:val="es-AR"/>
+              </w:rPr>
+              <w:t xml:space="preserve">Tipo de </w:t>
+            </w:r>
+            <w:del w:id="9" w:author="MONTANIEZ, CINTHIA [AG-Contractor/5000]" w:date="2016-11-04T16:41:00Z">
+              <w:r>
+                <w:rPr>
+                  <w:rFonts w:ascii="Arial" w:hAnsi="Arial" w:cs="Arial"/>
+                  <w:sz w:val="22"/>
+                  <w:szCs w:val="22"/>
+                  <w:lang w:val="es-AR"/>
+                </w:rPr>
+                <w:delText>actividad  (</w:delText>
+              </w:r>
+            </w:del>
+            <w:ins w:id="10" w:author="MONTANIEZ, CINTHIA [AG-Contractor/5000]" w:date="2016-11-04T16:41:00Z">
+              <w:r>
+                <w:rPr>
+                  <w:rFonts w:ascii="Arial" w:hAnsi="Arial" w:cs="Arial"/>
+                  <w:sz w:val="22"/>
+                  <w:szCs w:val="22"/>
+                  <w:lang w:val="es-AR"/>
+                </w:rPr>
+                <w:t>actividad (</w:t>
+              </w:r>
+            </w:ins>
+            <w:r>
+              <w:rPr>
+                <w:rFonts w:ascii="Arial" w:hAnsi="Arial" w:cs="Arial"/>
+                <w:sz w:val="22"/>
+                <w:szCs w:val="22"/>
+                <w:lang w:val="es-AR"/>
+              </w:rPr>
+              <w:t xml:space="preserve">selecciona entre las diferentes actividades </w:t>
+            </w:r>
+            <w:del w:id="11" w:author="MONTANIEZ, CINTHIA [AG-Contractor/5000]" w:date="2016-11-04T16:41:00Z">
+              <w:r>
+                <w:rPr>
+                  <w:rFonts w:ascii="Arial" w:hAnsi="Arial" w:cs="Arial"/>
+                  <w:sz w:val="22"/>
+                  <w:szCs w:val="22"/>
+                  <w:lang w:val="es-AR"/>
+                </w:rPr>
+                <w:delText>multiple choice</w:delText>
+              </w:r>
+            </w:del>
+            <w:ins w:id="12" w:author="MONTANIEZ, CINTHIA [AG-Contractor/5000]" w:date="2016-11-04T16:41:00Z">
+              <w:r>
+                <w:rPr>
+                  <w:rFonts w:ascii="Arial" w:hAnsi="Arial" w:cs="Arial"/>
+                  <w:sz w:val="22"/>
+                  <w:szCs w:val="22"/>
+                  <w:lang w:val="es-AR"/>
+                </w:rPr>
+                <w:t>selección múltiple</w:t>
+              </w:r>
+            </w:ins>
+            <w:r>
+              <w:rPr>
+                <w:rFonts w:ascii="Arial" w:hAnsi="Arial" w:cs="Arial"/>
+                <w:sz w:val="22"/>
+                <w:szCs w:val="22"/>
+                <w:lang w:val="es-AR"/>
+              </w:rPr>
+              <w:t xml:space="preserve"> </w:t>
+            </w:r>
+            <w:r>
+              <w:rPr>
+                <w:rFonts w:ascii="Arial" w:hAnsi="Arial" w:cs="Arial"/>
+                <w:b/>
+                <w:bCs/>
                 <w:iCs/>
                 <w:sz w:val="22"/>
                 <w:szCs w:val="22"/>
                 <w:lang w:val="es-AR"/>
               </w:rPr>
-            </w:pPr>
-            <w:r>
-              <w:rPr>
-                <w:rFonts w:ascii="Arial" w:hAnsi="Arial" w:cs="Arial"/>
+              <w:t>Comentario1</w:t>
+            </w:r>
+            <w:r>
+              <w:rPr>
+                <w:rFonts w:ascii="Arial" w:hAnsi="Arial" w:cs="Arial"/>
+                <w:sz w:val="22"/>
+                <w:szCs w:val="22"/>
+                <w:lang w:val="es-AR"/>
+              </w:rPr>
+              <w:t xml:space="preserve"> – verdadero / falso </w:t>
+            </w:r>
+            <w:r>
+              <w:rPr>
+                <w:rFonts w:ascii="Arial" w:hAnsi="Arial" w:cs="Arial"/>
+                <w:b/>
+                <w:bCs/>
                 <w:iCs/>
                 <w:sz w:val="22"/>
                 <w:szCs w:val="22"/>
                 <w:lang w:val="es-AR"/>
               </w:rPr>
-              <w:t xml:space="preserve">Ver documento: </w:t>
-            </w:r>
-            <w:r>
-              <w:rPr>
-                <w:rFonts w:ascii="Arial" w:hAnsi="Arial" w:cs="Arial"/>
+              <w:t>Comentario2</w:t>
+            </w:r>
+            <w:r>
+              <w:rPr>
+                <w:rFonts w:ascii="Arial" w:hAnsi="Arial" w:cs="Arial"/>
+                <w:sz w:val="22"/>
+                <w:szCs w:val="22"/>
+                <w:lang w:val="es-AR"/>
+              </w:rPr>
+              <w:t xml:space="preserve"> – unir con flechas </w:t>
+            </w:r>
+            <w:r>
+              <w:rPr>
+                <w:rFonts w:ascii="Arial" w:hAnsi="Arial" w:cs="Arial"/>
+                <w:b/>
+                <w:bCs/>
                 <w:iCs/>
                 <w:sz w:val="22"/>
                 <w:szCs w:val="22"/>
                 <w:lang w:val="es-AR"/>
               </w:rPr>
-              <w:t xml:space="preserve">Diseño Interfaces - Incremento </w:t>
-            </w:r>
-            <w:r>
-              <w:rPr>
-                <w:rFonts w:ascii="Arial" w:hAnsi="Arial" w:cs="Arial"/>
-                <w:iCs/>
-                <w:sz w:val="22"/>
-                <w:szCs w:val="22"/>
-                <w:lang w:val="es-AR"/>
-              </w:rPr>
-              <w:t>2</w:t>
+              <w:t>Comentario3</w:t>
+            </w:r>
+            <w:r>
+              <w:rPr>
+                <w:rFonts w:ascii="Arial" w:hAnsi="Arial" w:cs="Arial"/>
+                <w:sz w:val="22"/>
+                <w:szCs w:val="22"/>
+                <w:lang w:val="es-AR"/>
+              </w:rPr>
+              <w:t>)</w:t>
+            </w:r>
+          </w:p>
+          <w:p>
+            <w:pPr>
+              <w:numPr>
+                <w:ilvl w:val="0"/>
+                <w:numId w:val="10"/>
+              </w:numPr>
+              <w:rPr>
+                <w:rFonts w:ascii="Arial" w:hAnsi="Arial" w:cs="Arial"/>
+                <w:sz w:val="22"/>
+                <w:szCs w:val="22"/>
+                <w:lang w:val="es-AR"/>
+              </w:rPr>
+            </w:pPr>
+            <w:r>
+              <w:rPr>
+                <w:rFonts w:ascii="Arial" w:hAnsi="Arial" w:cs="Arial"/>
+                <w:sz w:val="22"/>
+                <w:szCs w:val="22"/>
+                <w:lang w:val="es-AR"/>
+              </w:rPr>
+              <w:t>Texto respuesta (100 caracteres)</w:t>
             </w:r>
           </w:p>
         </w:tc>
@@ -8227,33 +8739,35 @@
           <w:tcPr>
             <w:tcW w:w="9221" w:type="dxa"/>
             <w:gridSpan w:val="2"/>
-            <w:tcBorders>
-              <w:bottom w:val="thinThickLargeGap" w:sz="6" w:space="0" w:color="808080"/>
-            </w:tcBorders>
             <w:shd w:val="pct10" w:color="000000" w:fill="FFFFFF"/>
           </w:tcPr>
           <w:p>
             <w:pPr>
-              <w:rPr>
-                <w:rFonts w:ascii="Arial" w:hAnsi="Arial" w:cs="Arial"/>
-                <w:b/>
+              <w:pStyle w:val="TOC1"/>
+              <w:tabs>
+                <w:tab w:val="clear" w:pos="9360"/>
+              </w:tabs>
+              <w:spacing w:before="0" w:after="0"/>
+              <w:rPr>
+                <w:rFonts w:ascii="Arial" w:hAnsi="Arial" w:cs="Arial"/>
                 <w:bCs/>
                 <w:i/>
-                <w:sz w:val="22"/>
-                <w:szCs w:val="22"/>
-                <w:lang w:val="es-AR"/>
-              </w:rPr>
-            </w:pPr>
-            <w:r>
-              <w:rPr>
-                <w:rFonts w:ascii="Arial" w:hAnsi="Arial" w:cs="Arial"/>
-                <w:b/>
+                <w:caps w:val="0"/>
+                <w:sz w:val="22"/>
+                <w:szCs w:val="22"/>
+                <w:lang w:val="es-AR"/>
+              </w:rPr>
+            </w:pPr>
+            <w:r>
+              <w:rPr>
+                <w:rFonts w:ascii="Arial" w:hAnsi="Arial" w:cs="Arial"/>
                 <w:bCs/>
-                <w:sz w:val="22"/>
-                <w:szCs w:val="22"/>
-                <w:lang w:val="es-AR"/>
-              </w:rPr>
-              <w:t>Supuestos y Dependencias:</w:t>
+                <w:caps w:val="0"/>
+                <w:sz w:val="22"/>
+                <w:szCs w:val="22"/>
+                <w:lang w:val="es-AR"/>
+              </w:rPr>
+              <w:t>Problemas / Comentarios:</w:t>
             </w:r>
           </w:p>
         </w:tc>
@@ -8266,287 +8780,62 @@
           <w:tcPr>
             <w:tcW w:w="9221" w:type="dxa"/>
             <w:gridSpan w:val="2"/>
-            <w:shd w:val="clear" w:color="000000" w:fill="FFFFFF"/>
-          </w:tcPr>
-          <w:p>
-            <w:pPr>
-              <w:rPr>
-                <w:rFonts w:ascii="Arial" w:hAnsi="Arial" w:cs="Arial"/>
-                <w:sz w:val="22"/>
-                <w:szCs w:val="22"/>
-                <w:lang w:val="es-AR"/>
-              </w:rPr>
-            </w:pPr>
-            <w:r>
-              <w:rPr>
-                <w:rFonts w:ascii="Arial" w:hAnsi="Arial" w:cs="Arial"/>
-                <w:sz w:val="22"/>
-                <w:szCs w:val="22"/>
-                <w:lang w:val="es-AR"/>
-              </w:rPr>
-              <w:t>Nota 1: Campos:</w:t>
-            </w:r>
-          </w:p>
-          <w:p>
-            <w:pPr>
-              <w:numPr>
-                <w:ilvl w:val="0"/>
-                <w:numId w:val="16"/>
-              </w:numPr>
-              <w:rPr>
-                <w:rFonts w:ascii="Arial" w:hAnsi="Arial" w:cs="Arial"/>
-                <w:sz w:val="22"/>
-                <w:szCs w:val="22"/>
-                <w:lang w:val="es-AR"/>
-              </w:rPr>
-            </w:pPr>
-            <w:r>
-              <w:rPr>
-                <w:rFonts w:ascii="Arial" w:hAnsi="Arial" w:cs="Arial"/>
-                <w:sz w:val="22"/>
-                <w:szCs w:val="22"/>
-                <w:lang w:val="es-AR"/>
-              </w:rPr>
-              <w:t>Nombre de actividad</w:t>
-            </w:r>
-          </w:p>
-          <w:p>
-            <w:pPr>
-              <w:numPr>
-                <w:ilvl w:val="0"/>
-                <w:numId w:val="14"/>
-              </w:numPr>
-              <w:rPr>
-                <w:rFonts w:ascii="Arial" w:hAnsi="Arial" w:cs="Arial"/>
-                <w:sz w:val="22"/>
-                <w:szCs w:val="22"/>
-                <w:lang w:val="es-AR"/>
-              </w:rPr>
-            </w:pPr>
-            <w:r>
-              <w:rPr>
-                <w:rFonts w:ascii="Arial" w:hAnsi="Arial" w:cs="Arial"/>
-                <w:sz w:val="22"/>
-                <w:szCs w:val="22"/>
-                <w:lang w:val="es-AR"/>
-              </w:rPr>
-              <w:t>Nivel de dificultad</w:t>
-            </w:r>
-          </w:p>
-          <w:p>
-            <w:pPr>
-              <w:numPr>
-                <w:ilvl w:val="0"/>
-                <w:numId w:val="10"/>
-              </w:numPr>
-              <w:rPr>
-                <w:rFonts w:ascii="Arial" w:hAnsi="Arial" w:cs="Arial"/>
-                <w:sz w:val="22"/>
-                <w:szCs w:val="22"/>
-                <w:lang w:val="es-AR"/>
-              </w:rPr>
-            </w:pPr>
-            <w:r>
-              <w:rPr>
-                <w:rFonts w:ascii="Arial" w:hAnsi="Arial" w:cs="Arial"/>
-                <w:sz w:val="22"/>
-                <w:szCs w:val="22"/>
-                <w:lang w:val="es-AR"/>
-              </w:rPr>
-              <w:t>Texto</w:t>
-            </w:r>
-            <w:r>
-              <w:rPr>
-                <w:rFonts w:ascii="Arial" w:hAnsi="Arial" w:cs="Arial"/>
-                <w:sz w:val="22"/>
-                <w:szCs w:val="22"/>
-                <w:lang w:val="es-AR"/>
-              </w:rPr>
-              <w:t xml:space="preserve"> pregunta (500 caracteres)</w:t>
-            </w:r>
-          </w:p>
-          <w:p>
-            <w:pPr>
-              <w:numPr>
-                <w:ilvl w:val="0"/>
-                <w:numId w:val="10"/>
-              </w:numPr>
-              <w:rPr>
-                <w:rFonts w:ascii="Arial" w:hAnsi="Arial" w:cs="Arial"/>
-                <w:sz w:val="22"/>
-                <w:szCs w:val="22"/>
-                <w:lang w:val="es-AR"/>
-              </w:rPr>
-            </w:pPr>
-            <w:r>
-              <w:rPr>
-                <w:rFonts w:ascii="Arial" w:hAnsi="Arial" w:cs="Arial"/>
-                <w:sz w:val="22"/>
-                <w:szCs w:val="22"/>
-                <w:lang w:val="es-AR"/>
-              </w:rPr>
-              <w:t xml:space="preserve">Tipo de actividad  (selecciona entre las diferentes actividades multiple choice </w:t>
-            </w:r>
-            <w:r>
-              <w:rPr>
-                <w:rFonts w:ascii="Arial" w:hAnsi="Arial" w:cs="Arial"/>
-                <w:b/>
-                <w:bCs/>
+          </w:tcPr>
+          <w:p>
+            <w:pPr>
+              <w:jc w:val="both"/>
+              <w:rPr>
+                <w:rFonts w:ascii="Arial" w:hAnsi="Arial" w:cs="Arial"/>
                 <w:iCs/>
                 <w:sz w:val="22"/>
                 <w:szCs w:val="22"/>
                 <w:lang w:val="es-AR"/>
               </w:rPr>
-              <w:t>Comentario1</w:t>
-            </w:r>
-            <w:r>
-              <w:rPr>
-                <w:rFonts w:ascii="Arial" w:hAnsi="Arial" w:cs="Arial"/>
-                <w:sz w:val="22"/>
-                <w:szCs w:val="22"/>
-                <w:lang w:val="es-AR"/>
-              </w:rPr>
-              <w:t xml:space="preserve"> – verdadero / falso </w:t>
-            </w:r>
-            <w:r>
-              <w:rPr>
-                <w:rFonts w:ascii="Arial" w:hAnsi="Arial" w:cs="Arial"/>
-                <w:b/>
-                <w:bCs/>
+            </w:pPr>
+            <w:r>
+              <w:rPr>
+                <w:rFonts w:ascii="Arial" w:hAnsi="Arial" w:cs="Arial"/>
                 <w:iCs/>
                 <w:sz w:val="22"/>
                 <w:szCs w:val="22"/>
                 <w:lang w:val="es-AR"/>
               </w:rPr>
-              <w:t>Comentario2</w:t>
-            </w:r>
-            <w:r>
-              <w:rPr>
-                <w:rFonts w:ascii="Arial" w:hAnsi="Arial" w:cs="Arial"/>
-                <w:sz w:val="22"/>
-                <w:szCs w:val="22"/>
-                <w:lang w:val="es-AR"/>
-              </w:rPr>
-              <w:t xml:space="preserve"> – unir con flechas </w:t>
-            </w:r>
-            <w:r>
-              <w:rPr>
-                <w:rFonts w:ascii="Arial" w:hAnsi="Arial" w:cs="Arial"/>
-                <w:b/>
-                <w:bCs/>
+              <w:lastRenderedPageBreak/>
+              <w:t xml:space="preserve">Comentario 1: La actividad de </w:t>
+            </w:r>
+            <w:del w:id="13" w:author="MONTANIEZ, CINTHIA [AG-Contractor/5000]" w:date="2016-11-04T16:41:00Z">
+              <w:r>
+                <w:rPr>
+                  <w:rFonts w:ascii="Arial" w:hAnsi="Arial" w:cs="Arial"/>
+                  <w:iCs/>
+                  <w:sz w:val="22"/>
+                  <w:szCs w:val="22"/>
+                  <w:lang w:val="es-AR"/>
+                </w:rPr>
+                <w:delText>“multiple choice”</w:delText>
+              </w:r>
+            </w:del>
+            <w:ins w:id="14" w:author="MONTANIEZ, CINTHIA [AG-Contractor/5000]" w:date="2016-11-04T16:41:00Z">
+              <w:r>
+                <w:rPr>
+                  <w:rFonts w:ascii="Arial" w:hAnsi="Arial" w:cs="Arial"/>
+                  <w:iCs/>
+                  <w:sz w:val="22"/>
+                  <w:szCs w:val="22"/>
+                  <w:lang w:val="es-AR"/>
+                </w:rPr>
+                <w:t>selección múltiple</w:t>
+              </w:r>
+            </w:ins>
+            <w:r>
+              <w:rPr>
+                <w:rFonts w:ascii="Arial" w:hAnsi="Arial" w:cs="Arial"/>
                 <w:iCs/>
                 <w:sz w:val="22"/>
                 <w:szCs w:val="22"/>
                 <w:lang w:val="es-AR"/>
               </w:rPr>
-              <w:t>Comentario3</w:t>
-            </w:r>
-            <w:r>
-              <w:rPr>
-                <w:rFonts w:ascii="Arial" w:hAnsi="Arial" w:cs="Arial"/>
-                <w:sz w:val="22"/>
-                <w:szCs w:val="22"/>
-                <w:lang w:val="es-AR"/>
-              </w:rPr>
-              <w:t>)</w:t>
-            </w:r>
-          </w:p>
-          <w:p>
-            <w:pPr>
-              <w:numPr>
-                <w:ilvl w:val="0"/>
-                <w:numId w:val="10"/>
-              </w:numPr>
-              <w:rPr>
-                <w:rFonts w:ascii="Arial" w:hAnsi="Arial" w:cs="Arial"/>
-                <w:sz w:val="22"/>
-                <w:szCs w:val="22"/>
-                <w:lang w:val="es-AR"/>
-              </w:rPr>
-            </w:pPr>
-            <w:r>
-              <w:rPr>
-                <w:rFonts w:ascii="Arial" w:hAnsi="Arial" w:cs="Arial"/>
-                <w:sz w:val="22"/>
-                <w:szCs w:val="22"/>
-                <w:lang w:val="es-AR"/>
-              </w:rPr>
-              <w:t>Texto respuesta (100 caracteres)</w:t>
-            </w:r>
-          </w:p>
-        </w:tc>
-      </w:tr>
-      <w:tr>
-        <w:trPr>
-          <w:cantSplit/>
-        </w:trPr>
-        <w:tc>
-          <w:tcPr>
-            <w:tcW w:w="9221" w:type="dxa"/>
-            <w:gridSpan w:val="2"/>
-            <w:shd w:val="pct10" w:color="000000" w:fill="FFFFFF"/>
-          </w:tcPr>
-          <w:p>
-            <w:pPr>
-              <w:pStyle w:val="TOC1"/>
-              <w:tabs>
-                <w:tab w:val="clear" w:pos="9360"/>
-              </w:tabs>
-              <w:spacing w:before="0" w:after="0"/>
-              <w:rPr>
-                <w:rFonts w:ascii="Arial" w:hAnsi="Arial" w:cs="Arial"/>
-                <w:bCs/>
-                <w:i/>
-                <w:caps w:val="0"/>
-                <w:sz w:val="22"/>
-                <w:szCs w:val="22"/>
-                <w:lang w:val="es-AR"/>
-              </w:rPr>
-            </w:pPr>
-            <w:r>
-              <w:rPr>
-                <w:rFonts w:ascii="Arial" w:hAnsi="Arial" w:cs="Arial"/>
-                <w:bCs/>
-                <w:caps w:val="0"/>
-                <w:sz w:val="22"/>
-                <w:szCs w:val="22"/>
-                <w:lang w:val="es-AR"/>
-              </w:rPr>
-              <w:t>Problemas / Comentarios:</w:t>
-            </w:r>
-          </w:p>
-        </w:tc>
-      </w:tr>
-      <w:tr>
-        <w:trPr>
-          <w:cantSplit/>
-        </w:trPr>
-        <w:tc>
-          <w:tcPr>
-            <w:tcW w:w="9221" w:type="dxa"/>
-            <w:gridSpan w:val="2"/>
-          </w:tcPr>
-          <w:p>
-            <w:pPr>
-              <w:jc w:val="both"/>
-              <w:rPr>
-                <w:rFonts w:ascii="Arial" w:hAnsi="Arial" w:cs="Arial"/>
-                <w:iCs/>
-                <w:sz w:val="22"/>
-                <w:szCs w:val="22"/>
-                <w:lang w:val="es-AR"/>
-              </w:rPr>
-            </w:pPr>
-            <w:r>
-              <w:rPr>
-                <w:rFonts w:ascii="Arial" w:hAnsi="Arial" w:cs="Arial"/>
-                <w:iCs/>
-                <w:sz w:val="22"/>
-                <w:szCs w:val="22"/>
-                <w:lang w:val="es-AR"/>
-              </w:rPr>
-              <w:lastRenderedPageBreak/>
-              <w:t>Comentario 1: La actividad de “multiple choice” es en la respuesta tendrá 2 campos un tipo respuesta (texto) y un campo selección</w:t>
+              <w:t xml:space="preserve"> es en la respuesta tendrá 2 campos un tipo respuesta (texto) y un campo selección</w:t>
             </w:r>
           </w:p>
         </w:tc>
@@ -8695,7 +8984,7 @@
       <w:rPr>
         <w:noProof/>
       </w:rPr>
-      <w:t>4</w:t>
+      <w:t>2</w:t>
     </w:r>
     <w:r>
       <w:fldChar w:fldCharType="end"/>
@@ -8841,7 +9130,7 @@
                 <v:path o:extrusionok="f" gradientshapeok="t" o:connecttype="rect"/>
                 <o:lock v:ext="edit" aspectratio="t"/>
               </v:shapetype>
-              <v:shape id="image03.jpg" o:spid="_x0000_i1025" type="#_x0000_t75" style="width:85.3pt;height:72.8pt;visibility:visible;mso-wrap-style:square">
+              <v:shape id="image03.jpg" o:spid="_x0000_i1025" type="#_x0000_t75" style="width:84.75pt;height:72.75pt;visibility:visible;mso-wrap-style:square">
                 <v:imagedata r:id="rId1" o:title=""/>
               </v:shape>
             </w:pict>
@@ -8904,7 +9193,7 @@
               <w:lang w:val="es-AR" w:eastAsia="es-AR"/>
             </w:rPr>
             <w:pict>
-              <v:shape id="image01.png" o:spid="_x0000_i1026" type="#_x0000_t75" style="width:76.7pt;height:59.5pt;visibility:visible;mso-wrap-style:square">
+              <v:shape id="image01.png" o:spid="_x0000_i1026" type="#_x0000_t75" style="width:76.5pt;height:59.25pt;visibility:visible;mso-wrap-style:square">
                 <v:imagedata r:id="rId2" o:title=""/>
               </v:shape>
             </w:pict>
@@ -9757,6 +10046,119 @@
     </w:lvl>
   </w:abstractNum>
   <w:abstractNum w:abstractNumId="6" w15:restartNumberingAfterBreak="0">
+    <w:nsid w:val="26D560F8"/>
+    <w:multiLevelType w:val="multilevel"/>
+    <w:tmpl w:val="B96E53D2"/>
+    <w:lvl w:ilvl="0">
+      <w:start w:val="7"/>
+      <w:numFmt w:val="decimal"/>
+      <w:lvlText w:val="%1"/>
+      <w:lvlJc w:val="left"/>
+      <w:pPr>
+        <w:ind w:left="360" w:hanging="360"/>
+      </w:pPr>
+      <w:rPr>
+        <w:rFonts w:hint="default"/>
+      </w:rPr>
+    </w:lvl>
+    <w:lvl w:ilvl="1">
+      <w:start w:val="3"/>
+      <w:numFmt w:val="decimal"/>
+      <w:lvlText w:val="%1.%2"/>
+      <w:lvlJc w:val="left"/>
+      <w:pPr>
+        <w:ind w:left="360" w:hanging="360"/>
+      </w:pPr>
+      <w:rPr>
+        <w:rFonts w:hint="default"/>
+      </w:rPr>
+    </w:lvl>
+    <w:lvl w:ilvl="2">
+      <w:start w:val="1"/>
+      <w:numFmt w:val="decimal"/>
+      <w:lvlText w:val="%1.%2.%3"/>
+      <w:lvlJc w:val="left"/>
+      <w:pPr>
+        <w:ind w:left="720" w:hanging="720"/>
+      </w:pPr>
+      <w:rPr>
+        <w:rFonts w:hint="default"/>
+      </w:rPr>
+    </w:lvl>
+    <w:lvl w:ilvl="3">
+      <w:start w:val="1"/>
+      <w:numFmt w:val="decimal"/>
+      <w:lvlText w:val="%1.%2.%3.%4"/>
+      <w:lvlJc w:val="left"/>
+      <w:pPr>
+        <w:ind w:left="720" w:hanging="720"/>
+      </w:pPr>
+      <w:rPr>
+        <w:rFonts w:hint="default"/>
+      </w:rPr>
+    </w:lvl>
+    <w:lvl w:ilvl="4">
+      <w:start w:val="1"/>
+      <w:numFmt w:val="decimal"/>
+      <w:lvlText w:val="%1.%2.%3.%4.%5"/>
+      <w:lvlJc w:val="left"/>
+      <w:pPr>
+        <w:ind w:left="1080" w:hanging="1080"/>
+      </w:pPr>
+      <w:rPr>
+        <w:rFonts w:hint="default"/>
+      </w:rPr>
+    </w:lvl>
+    <w:lvl w:ilvl="5">
+      <w:start w:val="1"/>
+      <w:numFmt w:val="decimal"/>
+      <w:lvlText w:val="%1.%2.%3.%4.%5.%6"/>
+      <w:lvlJc w:val="left"/>
+      <w:pPr>
+        <w:ind w:left="1080" w:hanging="1080"/>
+      </w:pPr>
+      <w:rPr>
+        <w:rFonts w:hint="default"/>
+      </w:rPr>
+    </w:lvl>
+    <w:lvl w:ilvl="6">
+      <w:start w:val="1"/>
+      <w:numFmt w:val="decimal"/>
+      <w:lvlText w:val="%1.%2.%3.%4.%5.%6.%7"/>
+      <w:lvlJc w:val="left"/>
+      <w:pPr>
+        <w:ind w:left="1440" w:hanging="1440"/>
+      </w:pPr>
+      <w:rPr>
+        <w:rFonts w:hint="default"/>
+      </w:rPr>
+    </w:lvl>
+    <w:lvl w:ilvl="7">
+      <w:start w:val="1"/>
+      <w:numFmt w:val="decimal"/>
+      <w:lvlText w:val="%1.%2.%3.%4.%5.%6.%7.%8"/>
+      <w:lvlJc w:val="left"/>
+      <w:pPr>
+        <w:ind w:left="1440" w:hanging="1440"/>
+      </w:pPr>
+      <w:rPr>
+        <w:rFonts w:hint="default"/>
+      </w:rPr>
+    </w:lvl>
+    <w:lvl w:ilvl="8">
+      <w:start w:val="1"/>
+      <w:numFmt w:val="decimal"/>
+      <w:lvlText w:val="%1.%2.%3.%4.%5.%6.%7.%8.%9"/>
+      <w:lvlJc w:val="left"/>
+      <w:pPr>
+        <w:ind w:left="1800" w:hanging="1800"/>
+      </w:pPr>
+      <w:rPr>
+        <w:rFonts w:hint="default"/>
+      </w:rPr>
+    </w:lvl>
+  </w:abstractNum>
+  <w:abstractNum w:abstractNumId="7" w15:restartNumberingAfterBreak="0">
     <w:nsid w:val="26FF4AE4"/>
     <w:multiLevelType w:val="hybridMultilevel"/>
     <w:tmpl w:val="14A0B8C2"/>
@@ -9869,7 +10271,7 @@
       </w:rPr>
     </w:lvl>
   </w:abstractNum>
-  <w:abstractNum w:abstractNumId="7" w15:restartNumberingAfterBreak="0">
+  <w:abstractNum w:abstractNumId="8" w15:restartNumberingAfterBreak="0">
     <w:nsid w:val="31386F91"/>
     <w:multiLevelType w:val="hybridMultilevel"/>
     <w:tmpl w:val="C32AC02E"/>
@@ -9982,7 +10384,7 @@
       </w:rPr>
     </w:lvl>
   </w:abstractNum>
-  <w:abstractNum w:abstractNumId="8" w15:restartNumberingAfterBreak="0">
+  <w:abstractNum w:abstractNumId="9" w15:restartNumberingAfterBreak="0">
     <w:nsid w:val="383511DE"/>
     <w:multiLevelType w:val="multilevel"/>
     <w:tmpl w:val="4A04F56C"/>
@@ -10095,7 +10497,7 @@
       </w:rPr>
     </w:lvl>
   </w:abstractNum>
-  <w:abstractNum w:abstractNumId="9" w15:restartNumberingAfterBreak="0">
+  <w:abstractNum w:abstractNumId="10" w15:restartNumberingAfterBreak="0">
     <w:nsid w:val="4EB365CF"/>
     <w:multiLevelType w:val="hybridMultilevel"/>
     <w:tmpl w:val="6658B940"/>
@@ -10240,7 +10642,7 @@
       </w:rPr>
     </w:lvl>
   </w:abstractNum>
-  <w:abstractNum w:abstractNumId="10" w15:restartNumberingAfterBreak="0">
+  <w:abstractNum w:abstractNumId="11" w15:restartNumberingAfterBreak="0">
     <w:nsid w:val="51283D07"/>
     <w:multiLevelType w:val="multilevel"/>
     <w:tmpl w:val="36C69BE8"/>
@@ -10362,7 +10764,7 @@
       </w:rPr>
     </w:lvl>
   </w:abstractNum>
-  <w:abstractNum w:abstractNumId="11" w15:restartNumberingAfterBreak="0">
+  <w:abstractNum w:abstractNumId="12" w15:restartNumberingAfterBreak="0">
     <w:nsid w:val="587C47EF"/>
     <w:multiLevelType w:val="hybridMultilevel"/>
     <w:tmpl w:val="323802B2"/>
@@ -10475,7 +10877,7 @@
       </w:rPr>
     </w:lvl>
   </w:abstractNum>
-  <w:abstractNum w:abstractNumId="12" w15:restartNumberingAfterBreak="0">
+  <w:abstractNum w:abstractNumId="13" w15:restartNumberingAfterBreak="0">
     <w:nsid w:val="5D1826B7"/>
     <w:multiLevelType w:val="hybridMultilevel"/>
     <w:tmpl w:val="C9F44CA2"/>
@@ -10588,7 +10990,7 @@
       </w:rPr>
     </w:lvl>
   </w:abstractNum>
-  <w:abstractNum w:abstractNumId="13" w15:restartNumberingAfterBreak="0">
+  <w:abstractNum w:abstractNumId="14" w15:restartNumberingAfterBreak="0">
     <w:nsid w:val="620063D2"/>
     <w:multiLevelType w:val="hybridMultilevel"/>
     <w:tmpl w:val="7B061F2E"/>
@@ -10731,7 +11133,7 @@
       </w:rPr>
     </w:lvl>
   </w:abstractNum>
-  <w:abstractNum w:abstractNumId="14" w15:restartNumberingAfterBreak="0">
+  <w:abstractNum w:abstractNumId="15" w15:restartNumberingAfterBreak="0">
     <w:nsid w:val="652B6C61"/>
     <w:multiLevelType w:val="hybridMultilevel"/>
     <w:tmpl w:val="4126A4B0"/>
@@ -10844,7 +11246,7 @@
       </w:rPr>
     </w:lvl>
   </w:abstractNum>
-  <w:abstractNum w:abstractNumId="15" w15:restartNumberingAfterBreak="0">
+  <w:abstractNum w:abstractNumId="16" w15:restartNumberingAfterBreak="0">
     <w:nsid w:val="76A27B58"/>
     <w:multiLevelType w:val="hybridMultilevel"/>
     <w:tmpl w:val="0CD4620C"/>
@@ -10988,52 +11390,63 @@
     <w:abstractNumId w:val="2"/>
   </w:num>
   <w:num w:numId="2">
-    <w:abstractNumId w:val="13"/>
+    <w:abstractNumId w:val="14"/>
   </w:num>
   <w:num w:numId="3">
-    <w:abstractNumId w:val="15"/>
+    <w:abstractNumId w:val="16"/>
   </w:num>
   <w:num w:numId="4">
-    <w:abstractNumId w:val="9"/>
+    <w:abstractNumId w:val="10"/>
   </w:num>
   <w:num w:numId="5">
     <w:abstractNumId w:val="0"/>
   </w:num>
   <w:num w:numId="6">
-    <w:abstractNumId w:val="10"/>
+    <w:abstractNumId w:val="11"/>
   </w:num>
   <w:num w:numId="7">
-    <w:abstractNumId w:val="8"/>
+    <w:abstractNumId w:val="9"/>
   </w:num>
   <w:num w:numId="8">
     <w:abstractNumId w:val="1"/>
   </w:num>
   <w:num w:numId="9">
-    <w:abstractNumId w:val="6"/>
+    <w:abstractNumId w:val="7"/>
   </w:num>
   <w:num w:numId="10">
-    <w:abstractNumId w:val="12"/>
+    <w:abstractNumId w:val="13"/>
   </w:num>
   <w:num w:numId="11">
     <w:abstractNumId w:val="3"/>
   </w:num>
   <w:num w:numId="12">
-    <w:abstractNumId w:val="11"/>
+    <w:abstractNumId w:val="12"/>
   </w:num>
   <w:num w:numId="13">
     <w:abstractNumId w:val="4"/>
   </w:num>
   <w:num w:numId="14">
-    <w:abstractNumId w:val="7"/>
+    <w:abstractNumId w:val="8"/>
   </w:num>
   <w:num w:numId="15">
     <w:abstractNumId w:val="5"/>
   </w:num>
   <w:num w:numId="16">
-    <w:abstractNumId w:val="14"/>
+    <w:abstractNumId w:val="15"/>
+  </w:num>
+  <w:num w:numId="17">
+    <w:abstractNumId w:val="6"/>
   </w:num>
   <w:numIdMacAtCleanup w:val="9"/>
 </w:numbering>
+</file>
+
+<file path=word/people.xml><?xml version="1.0" encoding="utf-8"?>
+<w15:people xmlns:wpc="http://schemas.microsoft.com/office/word/2010/wordprocessingCanvas" xmlns:cx="http://schemas.microsoft.com/office/drawing/2014/chartex" xmlns:cx1="http://schemas.microsoft.com/office/drawing/2015/9/8/chartex" xmlns:cx2="http://schemas.microsoft.com/office/drawing/2015/10/21/chartex" xmlns:mc="http://schemas.openxmlformats.org/markup-compatibility/2006" xmlns:o="urn:schemas-microsoft-com:office:office" xmlns:r="http://schemas.openxmlformats.org/officeDocument/2006/relationships" xmlns:m="http://schemas.openxmlformats.org/officeDocument/2006/math" xmlns:v="urn:schemas-microsoft-com:vml" xmlns:wp14="http://schemas.microsoft.com/office/word/2010/wordprocessingDrawing" xmlns:wp="http://schemas.openxmlformats.org/drawingml/2006/wordprocessingDrawing" xmlns:w10="urn:schemas-microsoft-com:office:word" xmlns:w="http://schemas.openxmlformats.org/wordprocessingml/2006/main" xmlns:w14="http://schemas.microsoft.com/office/word/2010/wordml" xmlns:w15="http://schemas.microsoft.com/office/word/2012/wordml" xmlns:w16se="http://schemas.microsoft.com/office/word/2015/wordml/symex" xmlns:wpg="http://schemas.microsoft.com/office/word/2010/wordprocessingGroup" xmlns:wpi="http://schemas.microsoft.com/office/word/2010/wordprocessingInk" xmlns:wne="http://schemas.microsoft.com/office/word/2006/wordml" xmlns:wps="http://schemas.microsoft.com/office/word/2010/wordprocessingShape" mc:Ignorable="w14 w15 w16se wp14">
+  <w15:person w15:author="MONTANIEZ, CINTHIA [AG-Contractor/5000]">
+    <w15:presenceInfo w15:providerId="AD" w15:userId="S-1-5-21-832845451-1414544425-794563710-114937"/>
+  </w15:person>
+</w15:people>
 </file>
 
 <file path=word/styles.xml><?xml version="1.0" encoding="utf-8"?>
@@ -12701,7 +13114,7 @@
 </file>
 
 <file path=customXml/itemProps1.xml><?xml version="1.0" encoding="utf-8"?>
-<ds:datastoreItem xmlns:ds="http://schemas.openxmlformats.org/officeDocument/2006/customXml" ds:itemID="{268E8854-7738-4AAB-B6EC-291D3B86A83B}">
+<ds:datastoreItem xmlns:ds="http://schemas.openxmlformats.org/officeDocument/2006/customXml" ds:itemID="{5EB75A20-6F9D-4247-A0FD-59C4A0C9F9C9}">
   <ds:schemaRefs>
     <ds:schemaRef ds:uri="http://schemas.openxmlformats.org/officeDocument/2006/bibliography"/>
   </ds:schemaRefs>

</xml_diff>